<commit_message>
Updated test report and fixed spelling in scripts
</commit_message>
<xml_diff>
--- a/UAT/Launch App UAT.docx
+++ b/UAT/Launch App UAT.docx
@@ -1,6 +1,6 @@
 
 <file path=word/document.xml><?xml version="1.0" encoding="utf-8"?>
-<w:document xmlns:wpc="http://schemas.microsoft.com/office/word/2010/wordprocessingCanvas" xmlns:cx="http://schemas.microsoft.com/office/drawing/2014/chartex" xmlns:cx1="http://schemas.microsoft.com/office/drawing/2015/9/8/chartex" xmlns:cx2="http://schemas.microsoft.com/office/drawing/2015/10/21/chartex" xmlns:cx3="http://schemas.microsoft.com/office/drawing/2016/5/9/chartex" xmlns:cx4="http://schemas.microsoft.com/office/drawing/2016/5/10/chartex" xmlns:cx5="http://schemas.microsoft.com/office/drawing/2016/5/11/chartex" xmlns:cx6="http://schemas.microsoft.com/office/drawing/2016/5/12/chartex" xmlns:cx7="http://schemas.microsoft.com/office/drawing/2016/5/13/chartex" xmlns:cx8="http://schemas.microsoft.com/office/drawing/2016/5/14/chartex" xmlns:mc="http://schemas.openxmlformats.org/markup-compatibility/2006" xmlns:aink="http://schemas.microsoft.com/office/drawing/2016/ink" xmlns:am3d="http://schemas.microsoft.com/office/drawing/2017/model3d" xmlns:o="urn:schemas-microsoft-com:office:office" xmlns:r="http://schemas.openxmlformats.org/officeDocument/2006/relationships" xmlns:m="http://schemas.openxmlformats.org/officeDocument/2006/math" xmlns:v="urn:schemas-microsoft-com:vml" xmlns:wp14="http://schemas.microsoft.com/office/word/2010/wordprocessingDrawing" xmlns:wp="http://schemas.openxmlformats.org/drawingml/2006/wordprocessingDrawing" xmlns:w10="urn:schemas-microsoft-com:office:word" xmlns:w="http://schemas.openxmlformats.org/wordprocessingml/2006/main" xmlns:w14="http://schemas.microsoft.com/office/word/2010/wordml" xmlns:w15="http://schemas.microsoft.com/office/word/2012/wordml" xmlns:w16cid="http://schemas.microsoft.com/office/word/2016/wordml/cid" xmlns:w16se="http://schemas.microsoft.com/office/word/2015/wordml/symex" xmlns:wpg="http://schemas.microsoft.com/office/word/2010/wordprocessingGroup" xmlns:wpi="http://schemas.microsoft.com/office/word/2010/wordprocessingInk" xmlns:wne="http://schemas.microsoft.com/office/word/2006/wordml" xmlns:wps="http://schemas.microsoft.com/office/word/2010/wordprocessingShape" mc:Ignorable="w14 w15 w16se w16cid wp14">
+<w:document xmlns:wpc="http://schemas.microsoft.com/office/word/2010/wordprocessingCanvas" xmlns:mc="http://schemas.openxmlformats.org/markup-compatibility/2006" xmlns:o="urn:schemas-microsoft-com:office:office" xmlns:r="http://schemas.openxmlformats.org/officeDocument/2006/relationships" xmlns:m="http://schemas.openxmlformats.org/officeDocument/2006/math" xmlns:v="urn:schemas-microsoft-com:vml" xmlns:wp14="http://schemas.microsoft.com/office/word/2010/wordprocessingDrawing" xmlns:wp="http://schemas.openxmlformats.org/drawingml/2006/wordprocessingDrawing" xmlns:w10="urn:schemas-microsoft-com:office:word" xmlns:w="http://schemas.openxmlformats.org/wordprocessingml/2006/main" xmlns:w14="http://schemas.microsoft.com/office/word/2010/wordml" xmlns:w15="http://schemas.microsoft.com/office/word/2012/wordml" xmlns:wpg="http://schemas.microsoft.com/office/word/2010/wordprocessingGroup" xmlns:wpi="http://schemas.microsoft.com/office/word/2010/wordprocessingInk" xmlns:wne="http://schemas.microsoft.com/office/word/2006/wordml" xmlns:wps="http://schemas.microsoft.com/office/word/2010/wordprocessingShape" mc:Ignorable="w14 w15 wp14">
   <w:body>
     <w:tbl>
       <w:tblPr>
@@ -711,6 +711,7 @@
       <w:r>
         <w:rPr>
           <w:noProof/>
+          <w:lang w:val="en-US"/>
         </w:rPr>
         <w:lastRenderedPageBreak/>
         <w:pict w14:anchorId="37BE3C72">
@@ -742,6 +743,7 @@
       <w:r>
         <w:rPr>
           <w:noProof/>
+          <w:lang w:val="en-US"/>
         </w:rPr>
         <w:pict w14:anchorId="1821AE85">
           <v:shape id="_x0000_s1026" type="#_x0000_t75" style="position:absolute;margin-left:0;margin-top:0;width:227.25pt;height:365.35pt;z-index:251659264;mso-position-horizontal:left;mso-position-horizontal-relative:margin;mso-position-vertical:top;mso-position-vertical-relative:margin">
@@ -788,7 +790,18 @@
         </w:tabs>
       </w:pPr>
       <w:r>
-        <w:t>Splash screen displayed for a few seconds                                  Opens to login register</w:t>
+        <w:t xml:space="preserve">Splash screen displayed for a few seconds                                  </w:t>
+      </w:r>
+      <w:r>
+        <w:t>O</w:t>
+      </w:r>
+      <w:bookmarkStart w:id="0" w:name="_GoBack"/>
+      <w:bookmarkEnd w:id="0"/>
+      <w:r>
+        <w:t>pens</w:t>
+      </w:r>
+      <w:r>
+        <w:t xml:space="preserve"> to login register</w:t>
       </w:r>
     </w:p>
     <w:tbl>
@@ -1020,8 +1033,6 @@
               </w:rPr>
               <w:t xml:space="preserve"> register buttons work</w:t>
             </w:r>
-            <w:bookmarkStart w:id="0" w:name="_GoBack"/>
-            <w:bookmarkEnd w:id="0"/>
           </w:p>
         </w:tc>
       </w:tr>
@@ -1639,7 +1650,13 @@
               <w:rPr>
                 <w:sz w:val="24"/>
               </w:rPr>
-              <w:t>Login screen should be displayed</w:t>
+              <w:t xml:space="preserve">Register screen </w:t>
+            </w:r>
+            <w:r>
+              <w:rPr>
+                <w:sz w:val="24"/>
+              </w:rPr>
+              <w:t>should be displayed</w:t>
             </w:r>
           </w:p>
         </w:tc>
@@ -1685,6 +1702,7 @@
       <w:r>
         <w:rPr>
           <w:noProof/>
+          <w:lang w:val="en-US"/>
         </w:rPr>
         <w:lastRenderedPageBreak/>
         <w:pict w14:anchorId="5F30D445">
@@ -1733,7 +1751,7 @@
 </file>
 
 <file path=word/endnotes.xml><?xml version="1.0" encoding="utf-8"?>
-<w:endnotes xmlns:wpc="http://schemas.microsoft.com/office/word/2010/wordprocessingCanvas" xmlns:cx="http://schemas.microsoft.com/office/drawing/2014/chartex" xmlns:cx1="http://schemas.microsoft.com/office/drawing/2015/9/8/chartex" xmlns:cx2="http://schemas.microsoft.com/office/drawing/2015/10/21/chartex" xmlns:cx3="http://schemas.microsoft.com/office/drawing/2016/5/9/chartex" xmlns:cx4="http://schemas.microsoft.com/office/drawing/2016/5/10/chartex" xmlns:cx5="http://schemas.microsoft.com/office/drawing/2016/5/11/chartex" xmlns:cx6="http://schemas.microsoft.com/office/drawing/2016/5/12/chartex" xmlns:cx7="http://schemas.microsoft.com/office/drawing/2016/5/13/chartex" xmlns:cx8="http://schemas.microsoft.com/office/drawing/2016/5/14/chartex" xmlns:mc="http://schemas.openxmlformats.org/markup-compatibility/2006" xmlns:aink="http://schemas.microsoft.com/office/drawing/2016/ink" xmlns:am3d="http://schemas.microsoft.com/office/drawing/2017/model3d" xmlns:o="urn:schemas-microsoft-com:office:office" xmlns:r="http://schemas.openxmlformats.org/officeDocument/2006/relationships" xmlns:m="http://schemas.openxmlformats.org/officeDocument/2006/math" xmlns:v="urn:schemas-microsoft-com:vml" xmlns:wp14="http://schemas.microsoft.com/office/word/2010/wordprocessingDrawing" xmlns:wp="http://schemas.openxmlformats.org/drawingml/2006/wordprocessingDrawing" xmlns:w10="urn:schemas-microsoft-com:office:word" xmlns:w="http://schemas.openxmlformats.org/wordprocessingml/2006/main" xmlns:w14="http://schemas.microsoft.com/office/word/2010/wordml" xmlns:w15="http://schemas.microsoft.com/office/word/2012/wordml" xmlns:w16cid="http://schemas.microsoft.com/office/word/2016/wordml/cid" xmlns:w16se="http://schemas.microsoft.com/office/word/2015/wordml/symex" xmlns:wpg="http://schemas.microsoft.com/office/word/2010/wordprocessingGroup" xmlns:wpi="http://schemas.microsoft.com/office/word/2010/wordprocessingInk" xmlns:wne="http://schemas.microsoft.com/office/word/2006/wordml" xmlns:wps="http://schemas.microsoft.com/office/word/2010/wordprocessingShape" mc:Ignorable="w14 w15 w16se w16cid wp14">
+<w:endnotes xmlns:wpc="http://schemas.microsoft.com/office/word/2010/wordprocessingCanvas" xmlns:mc="http://schemas.openxmlformats.org/markup-compatibility/2006" xmlns:o="urn:schemas-microsoft-com:office:office" xmlns:r="http://schemas.openxmlformats.org/officeDocument/2006/relationships" xmlns:m="http://schemas.openxmlformats.org/officeDocument/2006/math" xmlns:v="urn:schemas-microsoft-com:vml" xmlns:wp14="http://schemas.microsoft.com/office/word/2010/wordprocessingDrawing" xmlns:wp="http://schemas.openxmlformats.org/drawingml/2006/wordprocessingDrawing" xmlns:w10="urn:schemas-microsoft-com:office:word" xmlns:w="http://schemas.openxmlformats.org/wordprocessingml/2006/main" xmlns:w14="http://schemas.microsoft.com/office/word/2010/wordml" xmlns:w15="http://schemas.microsoft.com/office/word/2012/wordml" xmlns:wpg="http://schemas.microsoft.com/office/word/2010/wordprocessingGroup" xmlns:wpi="http://schemas.microsoft.com/office/word/2010/wordprocessingInk" xmlns:wne="http://schemas.microsoft.com/office/word/2006/wordml" xmlns:wps="http://schemas.microsoft.com/office/word/2010/wordprocessingShape" mc:Ignorable="w14 w15 wp14">
   <w:endnote w:type="separator" w:id="-1">
     <w:p>
       <w:r>
@@ -1752,7 +1770,7 @@
 </file>
 
 <file path=word/footer1.xml><?xml version="1.0" encoding="utf-8"?>
-<w:ftr xmlns:wpc="http://schemas.microsoft.com/office/word/2010/wordprocessingCanvas" xmlns:cx="http://schemas.microsoft.com/office/drawing/2014/chartex" xmlns:cx1="http://schemas.microsoft.com/office/drawing/2015/9/8/chartex" xmlns:cx2="http://schemas.microsoft.com/office/drawing/2015/10/21/chartex" xmlns:cx3="http://schemas.microsoft.com/office/drawing/2016/5/9/chartex" xmlns:cx4="http://schemas.microsoft.com/office/drawing/2016/5/10/chartex" xmlns:cx5="http://schemas.microsoft.com/office/drawing/2016/5/11/chartex" xmlns:cx6="http://schemas.microsoft.com/office/drawing/2016/5/12/chartex" xmlns:cx7="http://schemas.microsoft.com/office/drawing/2016/5/13/chartex" xmlns:cx8="http://schemas.microsoft.com/office/drawing/2016/5/14/chartex" xmlns:mc="http://schemas.openxmlformats.org/markup-compatibility/2006" xmlns:aink="http://schemas.microsoft.com/office/drawing/2016/ink" xmlns:am3d="http://schemas.microsoft.com/office/drawing/2017/model3d" xmlns:o="urn:schemas-microsoft-com:office:office" xmlns:r="http://schemas.openxmlformats.org/officeDocument/2006/relationships" xmlns:m="http://schemas.openxmlformats.org/officeDocument/2006/math" xmlns:v="urn:schemas-microsoft-com:vml" xmlns:wp14="http://schemas.microsoft.com/office/word/2010/wordprocessingDrawing" xmlns:wp="http://schemas.openxmlformats.org/drawingml/2006/wordprocessingDrawing" xmlns:w10="urn:schemas-microsoft-com:office:word" xmlns:w="http://schemas.openxmlformats.org/wordprocessingml/2006/main" xmlns:w14="http://schemas.microsoft.com/office/word/2010/wordml" xmlns:w15="http://schemas.microsoft.com/office/word/2012/wordml" xmlns:w16cid="http://schemas.microsoft.com/office/word/2016/wordml/cid" xmlns:w16se="http://schemas.microsoft.com/office/word/2015/wordml/symex" xmlns:wpg="http://schemas.microsoft.com/office/word/2010/wordprocessingGroup" xmlns:wpi="http://schemas.microsoft.com/office/word/2010/wordprocessingInk" xmlns:wne="http://schemas.microsoft.com/office/word/2006/wordml" xmlns:wps="http://schemas.microsoft.com/office/word/2010/wordprocessingShape" mc:Ignorable="w14 w15 w16se w16cid wp14">
+<w:ftr xmlns:wpc="http://schemas.microsoft.com/office/word/2010/wordprocessingCanvas" xmlns:mc="http://schemas.openxmlformats.org/markup-compatibility/2006" xmlns:o="urn:schemas-microsoft-com:office:office" xmlns:r="http://schemas.openxmlformats.org/officeDocument/2006/relationships" xmlns:m="http://schemas.openxmlformats.org/officeDocument/2006/math" xmlns:v="urn:schemas-microsoft-com:vml" xmlns:wp14="http://schemas.microsoft.com/office/word/2010/wordprocessingDrawing" xmlns:wp="http://schemas.openxmlformats.org/drawingml/2006/wordprocessingDrawing" xmlns:w10="urn:schemas-microsoft-com:office:word" xmlns:w="http://schemas.openxmlformats.org/wordprocessingml/2006/main" xmlns:w14="http://schemas.microsoft.com/office/word/2010/wordml" xmlns:w15="http://schemas.microsoft.com/office/word/2012/wordml" xmlns:wpg="http://schemas.microsoft.com/office/word/2010/wordprocessingGroup" xmlns:wpi="http://schemas.microsoft.com/office/word/2010/wordprocessingInk" xmlns:wne="http://schemas.microsoft.com/office/word/2006/wordml" xmlns:wps="http://schemas.microsoft.com/office/word/2010/wordprocessingShape" mc:Ignorable="w14 w15 wp14">
   <w:p>
     <w:pPr>
       <w:pStyle w:val="Footer"/>
@@ -1790,7 +1808,7 @@
 </file>
 
 <file path=word/footer2.xml><?xml version="1.0" encoding="utf-8"?>
-<w:ftr xmlns:wpc="http://schemas.microsoft.com/office/word/2010/wordprocessingCanvas" xmlns:cx="http://schemas.microsoft.com/office/drawing/2014/chartex" xmlns:cx1="http://schemas.microsoft.com/office/drawing/2015/9/8/chartex" xmlns:cx2="http://schemas.microsoft.com/office/drawing/2015/10/21/chartex" xmlns:cx3="http://schemas.microsoft.com/office/drawing/2016/5/9/chartex" xmlns:cx4="http://schemas.microsoft.com/office/drawing/2016/5/10/chartex" xmlns:cx5="http://schemas.microsoft.com/office/drawing/2016/5/11/chartex" xmlns:cx6="http://schemas.microsoft.com/office/drawing/2016/5/12/chartex" xmlns:cx7="http://schemas.microsoft.com/office/drawing/2016/5/13/chartex" xmlns:cx8="http://schemas.microsoft.com/office/drawing/2016/5/14/chartex" xmlns:mc="http://schemas.openxmlformats.org/markup-compatibility/2006" xmlns:aink="http://schemas.microsoft.com/office/drawing/2016/ink" xmlns:am3d="http://schemas.microsoft.com/office/drawing/2017/model3d" xmlns:o="urn:schemas-microsoft-com:office:office" xmlns:r="http://schemas.openxmlformats.org/officeDocument/2006/relationships" xmlns:m="http://schemas.openxmlformats.org/officeDocument/2006/math" xmlns:v="urn:schemas-microsoft-com:vml" xmlns:wp14="http://schemas.microsoft.com/office/word/2010/wordprocessingDrawing" xmlns:wp="http://schemas.openxmlformats.org/drawingml/2006/wordprocessingDrawing" xmlns:w10="urn:schemas-microsoft-com:office:word" xmlns:w="http://schemas.openxmlformats.org/wordprocessingml/2006/main" xmlns:w14="http://schemas.microsoft.com/office/word/2010/wordml" xmlns:w15="http://schemas.microsoft.com/office/word/2012/wordml" xmlns:w16cid="http://schemas.microsoft.com/office/word/2016/wordml/cid" xmlns:w16se="http://schemas.microsoft.com/office/word/2015/wordml/symex" xmlns:wpg="http://schemas.microsoft.com/office/word/2010/wordprocessingGroup" xmlns:wpi="http://schemas.microsoft.com/office/word/2010/wordprocessingInk" xmlns:wne="http://schemas.microsoft.com/office/word/2006/wordml" xmlns:wps="http://schemas.microsoft.com/office/word/2010/wordprocessingShape" mc:Ignorable="w14 w15 w16se w16cid wp14">
+<w:ftr xmlns:wpc="http://schemas.microsoft.com/office/word/2010/wordprocessingCanvas" xmlns:mc="http://schemas.openxmlformats.org/markup-compatibility/2006" xmlns:o="urn:schemas-microsoft-com:office:office" xmlns:r="http://schemas.openxmlformats.org/officeDocument/2006/relationships" xmlns:m="http://schemas.openxmlformats.org/officeDocument/2006/math" xmlns:v="urn:schemas-microsoft-com:vml" xmlns:wp14="http://schemas.microsoft.com/office/word/2010/wordprocessingDrawing" xmlns:wp="http://schemas.openxmlformats.org/drawingml/2006/wordprocessingDrawing" xmlns:w10="urn:schemas-microsoft-com:office:word" xmlns:w="http://schemas.openxmlformats.org/wordprocessingml/2006/main" xmlns:w14="http://schemas.microsoft.com/office/word/2010/wordml" xmlns:w15="http://schemas.microsoft.com/office/word/2012/wordml" xmlns:wpg="http://schemas.microsoft.com/office/word/2010/wordprocessingGroup" xmlns:wpi="http://schemas.microsoft.com/office/word/2010/wordprocessingInk" xmlns:wne="http://schemas.microsoft.com/office/word/2006/wordml" xmlns:wps="http://schemas.microsoft.com/office/word/2010/wordprocessingShape" mc:Ignorable="w14 w15 wp14">
   <w:p>
     <w:pPr>
       <w:pStyle w:val="Footer"/>
@@ -1885,7 +1903,7 @@
 </file>
 
 <file path=word/footnotes.xml><?xml version="1.0" encoding="utf-8"?>
-<w:footnotes xmlns:wpc="http://schemas.microsoft.com/office/word/2010/wordprocessingCanvas" xmlns:cx="http://schemas.microsoft.com/office/drawing/2014/chartex" xmlns:cx1="http://schemas.microsoft.com/office/drawing/2015/9/8/chartex" xmlns:cx2="http://schemas.microsoft.com/office/drawing/2015/10/21/chartex" xmlns:cx3="http://schemas.microsoft.com/office/drawing/2016/5/9/chartex" xmlns:cx4="http://schemas.microsoft.com/office/drawing/2016/5/10/chartex" xmlns:cx5="http://schemas.microsoft.com/office/drawing/2016/5/11/chartex" xmlns:cx6="http://schemas.microsoft.com/office/drawing/2016/5/12/chartex" xmlns:cx7="http://schemas.microsoft.com/office/drawing/2016/5/13/chartex" xmlns:cx8="http://schemas.microsoft.com/office/drawing/2016/5/14/chartex" xmlns:mc="http://schemas.openxmlformats.org/markup-compatibility/2006" xmlns:aink="http://schemas.microsoft.com/office/drawing/2016/ink" xmlns:am3d="http://schemas.microsoft.com/office/drawing/2017/model3d" xmlns:o="urn:schemas-microsoft-com:office:office" xmlns:r="http://schemas.openxmlformats.org/officeDocument/2006/relationships" xmlns:m="http://schemas.openxmlformats.org/officeDocument/2006/math" xmlns:v="urn:schemas-microsoft-com:vml" xmlns:wp14="http://schemas.microsoft.com/office/word/2010/wordprocessingDrawing" xmlns:wp="http://schemas.openxmlformats.org/drawingml/2006/wordprocessingDrawing" xmlns:w10="urn:schemas-microsoft-com:office:word" xmlns:w="http://schemas.openxmlformats.org/wordprocessingml/2006/main" xmlns:w14="http://schemas.microsoft.com/office/word/2010/wordml" xmlns:w15="http://schemas.microsoft.com/office/word/2012/wordml" xmlns:w16cid="http://schemas.microsoft.com/office/word/2016/wordml/cid" xmlns:w16se="http://schemas.microsoft.com/office/word/2015/wordml/symex" xmlns:wpg="http://schemas.microsoft.com/office/word/2010/wordprocessingGroup" xmlns:wpi="http://schemas.microsoft.com/office/word/2010/wordprocessingInk" xmlns:wne="http://schemas.microsoft.com/office/word/2006/wordml" xmlns:wps="http://schemas.microsoft.com/office/word/2010/wordprocessingShape" mc:Ignorable="w14 w15 w16se w16cid wp14">
+<w:footnotes xmlns:wpc="http://schemas.microsoft.com/office/word/2010/wordprocessingCanvas" xmlns:mc="http://schemas.openxmlformats.org/markup-compatibility/2006" xmlns:o="urn:schemas-microsoft-com:office:office" xmlns:r="http://schemas.openxmlformats.org/officeDocument/2006/relationships" xmlns:m="http://schemas.openxmlformats.org/officeDocument/2006/math" xmlns:v="urn:schemas-microsoft-com:vml" xmlns:wp14="http://schemas.microsoft.com/office/word/2010/wordprocessingDrawing" xmlns:wp="http://schemas.openxmlformats.org/drawingml/2006/wordprocessingDrawing" xmlns:w10="urn:schemas-microsoft-com:office:word" xmlns:w="http://schemas.openxmlformats.org/wordprocessingml/2006/main" xmlns:w14="http://schemas.microsoft.com/office/word/2010/wordml" xmlns:w15="http://schemas.microsoft.com/office/word/2012/wordml" xmlns:wpg="http://schemas.microsoft.com/office/word/2010/wordprocessingGroup" xmlns:wpi="http://schemas.microsoft.com/office/word/2010/wordprocessingInk" xmlns:wne="http://schemas.microsoft.com/office/word/2006/wordml" xmlns:wps="http://schemas.microsoft.com/office/word/2010/wordprocessingShape" mc:Ignorable="w14 w15 wp14">
   <w:footnote w:type="separator" w:id="-1">
     <w:p>
       <w:r>
@@ -1904,7 +1922,7 @@
 </file>
 
 <file path=word/header1.xml><?xml version="1.0" encoding="utf-8"?>
-<w:hdr xmlns:wpc="http://schemas.microsoft.com/office/word/2010/wordprocessingCanvas" xmlns:cx="http://schemas.microsoft.com/office/drawing/2014/chartex" xmlns:cx1="http://schemas.microsoft.com/office/drawing/2015/9/8/chartex" xmlns:cx2="http://schemas.microsoft.com/office/drawing/2015/10/21/chartex" xmlns:cx3="http://schemas.microsoft.com/office/drawing/2016/5/9/chartex" xmlns:cx4="http://schemas.microsoft.com/office/drawing/2016/5/10/chartex" xmlns:cx5="http://schemas.microsoft.com/office/drawing/2016/5/11/chartex" xmlns:cx6="http://schemas.microsoft.com/office/drawing/2016/5/12/chartex" xmlns:cx7="http://schemas.microsoft.com/office/drawing/2016/5/13/chartex" xmlns:cx8="http://schemas.microsoft.com/office/drawing/2016/5/14/chartex" xmlns:mc="http://schemas.openxmlformats.org/markup-compatibility/2006" xmlns:aink="http://schemas.microsoft.com/office/drawing/2016/ink" xmlns:am3d="http://schemas.microsoft.com/office/drawing/2017/model3d" xmlns:o="urn:schemas-microsoft-com:office:office" xmlns:r="http://schemas.openxmlformats.org/officeDocument/2006/relationships" xmlns:m="http://schemas.openxmlformats.org/officeDocument/2006/math" xmlns:v="urn:schemas-microsoft-com:vml" xmlns:wp14="http://schemas.microsoft.com/office/word/2010/wordprocessingDrawing" xmlns:wp="http://schemas.openxmlformats.org/drawingml/2006/wordprocessingDrawing" xmlns:w10="urn:schemas-microsoft-com:office:word" xmlns:w="http://schemas.openxmlformats.org/wordprocessingml/2006/main" xmlns:w14="http://schemas.microsoft.com/office/word/2010/wordml" xmlns:w15="http://schemas.microsoft.com/office/word/2012/wordml" xmlns:w16cid="http://schemas.microsoft.com/office/word/2016/wordml/cid" xmlns:w16se="http://schemas.microsoft.com/office/word/2015/wordml/symex" xmlns:wpg="http://schemas.microsoft.com/office/word/2010/wordprocessingGroup" xmlns:wpi="http://schemas.microsoft.com/office/word/2010/wordprocessingInk" xmlns:wne="http://schemas.microsoft.com/office/word/2006/wordml" xmlns:wps="http://schemas.microsoft.com/office/word/2010/wordprocessingShape" mc:Ignorable="w14 w15 w16se w16cid wp14">
+<w:hdr xmlns:wpc="http://schemas.microsoft.com/office/word/2010/wordprocessingCanvas" xmlns:mc="http://schemas.openxmlformats.org/markup-compatibility/2006" xmlns:o="urn:schemas-microsoft-com:office:office" xmlns:r="http://schemas.openxmlformats.org/officeDocument/2006/relationships" xmlns:m="http://schemas.openxmlformats.org/officeDocument/2006/math" xmlns:v="urn:schemas-microsoft-com:vml" xmlns:wp14="http://schemas.microsoft.com/office/word/2010/wordprocessingDrawing" xmlns:wp="http://schemas.openxmlformats.org/drawingml/2006/wordprocessingDrawing" xmlns:w10="urn:schemas-microsoft-com:office:word" xmlns:w="http://schemas.openxmlformats.org/wordprocessingml/2006/main" xmlns:w14="http://schemas.microsoft.com/office/word/2010/wordml" xmlns:w15="http://schemas.microsoft.com/office/word/2012/wordml" xmlns:wpg="http://schemas.microsoft.com/office/word/2010/wordprocessingGroup" xmlns:wpi="http://schemas.microsoft.com/office/word/2010/wordprocessingInk" xmlns:wne="http://schemas.microsoft.com/office/word/2006/wordml" xmlns:wps="http://schemas.microsoft.com/office/word/2010/wordprocessingShape" mc:Ignorable="w14 w15 wp14">
   <w:tbl>
     <w:tblPr>
       <w:tblW w:w="0" w:type="auto"/>
@@ -1987,7 +2005,10 @@
         </w:tcPr>
         <w:p>
           <w:r>
-            <w:t xml:space="preserve">  Date:  &lt;dd/mmm/yy&gt;</w:t>
+            <w:t xml:space="preserve">  Date:  </w:t>
+          </w:r>
+          <w:r>
+            <w:t>09/06/2018</w:t>
           </w:r>
         </w:p>
       </w:tc>
@@ -2005,7 +2026,7 @@
 </file>
 
 <file path=word/numbering.xml><?xml version="1.0" encoding="utf-8"?>
-<w:numbering xmlns:wpc="http://schemas.microsoft.com/office/word/2010/wordprocessingCanvas" xmlns:cx="http://schemas.microsoft.com/office/drawing/2014/chartex" xmlns:cx1="http://schemas.microsoft.com/office/drawing/2015/9/8/chartex" xmlns:cx2="http://schemas.microsoft.com/office/drawing/2015/10/21/chartex" xmlns:cx3="http://schemas.microsoft.com/office/drawing/2016/5/9/chartex" xmlns:cx4="http://schemas.microsoft.com/office/drawing/2016/5/10/chartex" xmlns:cx5="http://schemas.microsoft.com/office/drawing/2016/5/11/chartex" xmlns:cx6="http://schemas.microsoft.com/office/drawing/2016/5/12/chartex" xmlns:cx7="http://schemas.microsoft.com/office/drawing/2016/5/13/chartex" xmlns:cx8="http://schemas.microsoft.com/office/drawing/2016/5/14/chartex" xmlns:mc="http://schemas.openxmlformats.org/markup-compatibility/2006" xmlns:aink="http://schemas.microsoft.com/office/drawing/2016/ink" xmlns:am3d="http://schemas.microsoft.com/office/drawing/2017/model3d" xmlns:o="urn:schemas-microsoft-com:office:office" xmlns:r="http://schemas.openxmlformats.org/officeDocument/2006/relationships" xmlns:m="http://schemas.openxmlformats.org/officeDocument/2006/math" xmlns:v="urn:schemas-microsoft-com:vml" xmlns:wp14="http://schemas.microsoft.com/office/word/2010/wordprocessingDrawing" xmlns:wp="http://schemas.openxmlformats.org/drawingml/2006/wordprocessingDrawing" xmlns:w10="urn:schemas-microsoft-com:office:word" xmlns:w="http://schemas.openxmlformats.org/wordprocessingml/2006/main" xmlns:w14="http://schemas.microsoft.com/office/word/2010/wordml" xmlns:w15="http://schemas.microsoft.com/office/word/2012/wordml" xmlns:w16cid="http://schemas.microsoft.com/office/word/2016/wordml/cid" xmlns:w16se="http://schemas.microsoft.com/office/word/2015/wordml/symex" xmlns:wpg="http://schemas.microsoft.com/office/word/2010/wordprocessingGroup" xmlns:wpi="http://schemas.microsoft.com/office/word/2010/wordprocessingInk" xmlns:wne="http://schemas.microsoft.com/office/word/2006/wordml" xmlns:wps="http://schemas.microsoft.com/office/word/2010/wordprocessingShape" mc:Ignorable="w14 w15 w16se w16cid wp14">
+<w:numbering xmlns:wpc="http://schemas.microsoft.com/office/word/2010/wordprocessingCanvas" xmlns:mc="http://schemas.openxmlformats.org/markup-compatibility/2006" xmlns:o="urn:schemas-microsoft-com:office:office" xmlns:r="http://schemas.openxmlformats.org/officeDocument/2006/relationships" xmlns:m="http://schemas.openxmlformats.org/officeDocument/2006/math" xmlns:v="urn:schemas-microsoft-com:vml" xmlns:wp14="http://schemas.microsoft.com/office/word/2010/wordprocessingDrawing" xmlns:wp="http://schemas.openxmlformats.org/drawingml/2006/wordprocessingDrawing" xmlns:w10="urn:schemas-microsoft-com:office:word" xmlns:w="http://schemas.openxmlformats.org/wordprocessingml/2006/main" xmlns:w14="http://schemas.microsoft.com/office/word/2010/wordml" xmlns:w15="http://schemas.microsoft.com/office/word/2012/wordml" xmlns:wpg="http://schemas.microsoft.com/office/word/2010/wordprocessingGroup" xmlns:wpi="http://schemas.microsoft.com/office/word/2010/wordprocessingInk" xmlns:wne="http://schemas.microsoft.com/office/word/2006/wordml" xmlns:wps="http://schemas.microsoft.com/office/word/2010/wordprocessingShape" mc:Ignorable="w14 w15 wp14">
   <w:abstractNum w:abstractNumId="0" w15:restartNumberingAfterBreak="0">
     <w:nsid w:val="04310E36"/>
     <w:multiLevelType w:val="hybridMultilevel"/>
@@ -5272,7 +5293,7 @@
 </file>
 
 <file path=word/styles.xml><?xml version="1.0" encoding="utf-8"?>
-<w:styles xmlns:mc="http://schemas.openxmlformats.org/markup-compatibility/2006" xmlns:r="http://schemas.openxmlformats.org/officeDocument/2006/relationships" xmlns:w="http://schemas.openxmlformats.org/wordprocessingml/2006/main" xmlns:w14="http://schemas.microsoft.com/office/word/2010/wordml" xmlns:w15="http://schemas.microsoft.com/office/word/2012/wordml" xmlns:w16cid="http://schemas.microsoft.com/office/word/2016/wordml/cid" xmlns:w16se="http://schemas.microsoft.com/office/word/2015/wordml/symex" mc:Ignorable="w14 w15 w16se w16cid">
+<w:styles xmlns:mc="http://schemas.openxmlformats.org/markup-compatibility/2006" xmlns:r="http://schemas.openxmlformats.org/officeDocument/2006/relationships" xmlns:w="http://schemas.openxmlformats.org/wordprocessingml/2006/main" xmlns:w14="http://schemas.microsoft.com/office/word/2010/wordml" xmlns:w15="http://schemas.microsoft.com/office/word/2012/wordml" mc:Ignorable="w14 w15">
   <w:docDefaults>
     <w:rPrDefault>
       <w:rPr>
@@ -5282,7 +5303,7 @@
     </w:rPrDefault>
     <w:pPrDefault/>
   </w:docDefaults>
-  <w:latentStyles w:defLockedState="0" w:defUIPriority="0" w:defSemiHidden="0" w:defUnhideWhenUsed="0" w:defQFormat="0" w:count="375">
+  <w:latentStyles w:defLockedState="0" w:defUIPriority="0" w:defSemiHidden="0" w:defUnhideWhenUsed="0" w:defQFormat="0" w:count="371">
     <w:lsdException w:name="Normal" w:qFormat="1"/>
     <w:lsdException w:name="heading 1" w:qFormat="1"/>
     <w:lsdException w:name="heading 2" w:semiHidden="1" w:unhideWhenUsed="1" w:qFormat="1"/>
@@ -5299,6 +5320,7 @@
     <w:lsdException w:name="Strong" w:qFormat="1"/>
     <w:lsdException w:name="Emphasis" w:qFormat="1"/>
     <w:lsdException w:name="HTML Preformatted" w:semiHidden="1" w:unhideWhenUsed="1"/>
+    <w:lsdException w:name="Normal Table" w:semiHidden="1" w:unhideWhenUsed="1"/>
     <w:lsdException w:name="No List" w:semiHidden="1" w:unhideWhenUsed="1"/>
     <w:lsdException w:name="Outline List 1" w:semiHidden="1" w:unhideWhenUsed="1"/>
     <w:lsdException w:name="Outline List 2" w:semiHidden="1" w:unhideWhenUsed="1"/>
@@ -5341,8 +5363,10 @@
     <w:lsdException w:name="Table Elegant" w:semiHidden="1" w:unhideWhenUsed="1"/>
     <w:lsdException w:name="Table Professional" w:semiHidden="1" w:unhideWhenUsed="1"/>
     <w:lsdException w:name="Table Subtle 1" w:semiHidden="1" w:unhideWhenUsed="1"/>
+    <w:lsdException w:name="Table Subtle 2" w:semiHidden="1" w:unhideWhenUsed="1"/>
     <w:lsdException w:name="Table Web 1" w:semiHidden="1" w:unhideWhenUsed="1"/>
     <w:lsdException w:name="Table Web 2" w:semiHidden="1" w:unhideWhenUsed="1"/>
+    <w:lsdException w:name="Table Web 3" w:semiHidden="1" w:unhideWhenUsed="1"/>
     <w:lsdException w:name="Table Theme" w:semiHidden="1" w:unhideWhenUsed="1"/>
     <w:lsdException w:name="Placeholder Text" w:semiHidden="1" w:uiPriority="99"/>
     <w:lsdException w:name="No Spacing" w:uiPriority="1" w:qFormat="1"/>
@@ -5559,17 +5583,13 @@
     <w:lsdException w:name="List Table 5 Dark Accent 6" w:uiPriority="50"/>
     <w:lsdException w:name="List Table 6 Colorful Accent 6" w:uiPriority="51"/>
     <w:lsdException w:name="List Table 7 Colorful Accent 6" w:uiPriority="52"/>
-    <w:lsdException w:name="Mention" w:semiHidden="1" w:uiPriority="99" w:unhideWhenUsed="1"/>
-    <w:lsdException w:name="Smart Hyperlink" w:semiHidden="1" w:uiPriority="99" w:unhideWhenUsed="1"/>
-    <w:lsdException w:name="Hashtag" w:semiHidden="1" w:uiPriority="99" w:unhideWhenUsed="1"/>
-    <w:lsdException w:name="Unresolved Mention" w:semiHidden="1" w:uiPriority="99" w:unhideWhenUsed="1"/>
   </w:latentStyles>
   <w:style w:type="paragraph" w:default="1" w:styleId="Normal">
     <w:name w:val="Normal"/>
     <w:qFormat/>
     <w:rPr>
       <w:sz w:val="22"/>
-      <w:lang w:val="en-US" w:eastAsia="en-US"/>
+      <w:lang w:eastAsia="en-US"/>
     </w:rPr>
   </w:style>
   <w:style w:type="paragraph" w:styleId="Heading1">

</xml_diff>